<commit_message>
add history til programmet
</commit_message>
<xml_diff>
--- a/Rapport/problemanalyse.docx
+++ b/Rapport/problemanalyse.docx
@@ -4,6 +4,7 @@
   <w:body>
     <w:p>
       <w:pPr>
+        <w:spacing w:line="276" w:lineRule="auto"/>
         <w:rPr>
           <w:rFonts w:ascii="Times New Roman" w:hAnsi="Times New Roman" w:cs="Times New Roman"/>
           <w:b/>
@@ -25,6 +26,7 @@
     </w:p>
     <w:p>
       <w:pPr>
+        <w:spacing w:line="276" w:lineRule="auto"/>
         <w:rPr>
           <w:rFonts w:ascii="Times New Roman" w:hAnsi="Times New Roman" w:cs="Times New Roman"/>
         </w:rPr>
@@ -52,6 +54,7 @@
     </w:p>
     <w:p>
       <w:pPr>
+        <w:spacing w:line="276" w:lineRule="auto"/>
         <w:rPr>
           <w:rFonts w:ascii="Times New Roman" w:hAnsi="Times New Roman" w:cs="Times New Roman"/>
         </w:rPr>
@@ -65,6 +68,7 @@
     </w:p>
     <w:p>
       <w:pPr>
+        <w:spacing w:line="276" w:lineRule="auto"/>
         <w:rPr>
           <w:rFonts w:ascii="Times New Roman" w:hAnsi="Times New Roman" w:cs="Times New Roman"/>
         </w:rPr>
@@ -78,6 +82,7 @@
     </w:p>
     <w:p>
       <w:pPr>
+        <w:spacing w:line="276" w:lineRule="auto"/>
         <w:rPr>
           <w:rFonts w:ascii="Times New Roman" w:hAnsi="Times New Roman" w:cs="Times New Roman"/>
         </w:rPr>
@@ -91,6 +96,7 @@
     </w:p>
     <w:p>
       <w:pPr>
+        <w:spacing w:line="276" w:lineRule="auto"/>
         <w:rPr>
           <w:rFonts w:ascii="Times New Roman" w:hAnsi="Times New Roman" w:cs="Times New Roman"/>
         </w:rPr>
@@ -104,6 +110,7 @@
     </w:p>
     <w:p>
       <w:pPr>
+        <w:spacing w:line="276" w:lineRule="auto"/>
         <w:rPr>
           <w:rFonts w:ascii="Times New Roman" w:hAnsi="Times New Roman" w:cs="Times New Roman"/>
         </w:rPr>
@@ -131,6 +138,7 @@
     </w:p>
     <w:p>
       <w:pPr>
+        <w:spacing w:line="276" w:lineRule="auto"/>
         <w:rPr>
           <w:rFonts w:ascii="Times New Roman" w:hAnsi="Times New Roman" w:cs="Times New Roman"/>
           <w:b/>
@@ -207,6 +215,7 @@
     </w:p>
     <w:p>
       <w:pPr>
+        <w:spacing w:line="276" w:lineRule="auto"/>
         <w:rPr>
           <w:rFonts w:ascii="Times New Roman" w:hAnsi="Times New Roman" w:cs="Times New Roman"/>
           <w:b/>
@@ -224,28 +233,21 @@
     </w:p>
     <w:p>
       <w:pPr>
-        <w:spacing w:line="360" w:lineRule="auto"/>
-        <w:rPr>
-          <w:rFonts w:ascii="Times New Roman" w:hAnsi="Times New Roman" w:cs="Times New Roman"/>
-        </w:rPr>
-      </w:pPr>
-      <w:r>
-        <w:rPr>
-          <w:rFonts w:ascii="Times New Roman" w:hAnsi="Times New Roman" w:cs="Times New Roman"/>
-        </w:rPr>
-        <w:t xml:space="preserve">Som IT-arkitektstuderende med et projekt i industriel 3D-printning anvender vi testede metoder og strukturer inden for database- og systemarkitektur. Mange af de teknologier og processer, vi beskriver </w:t>
-      </w:r>
-      <w:r>
-        <w:rPr>
-          <w:rFonts w:ascii="Times New Roman" w:hAnsi="Times New Roman" w:cs="Times New Roman"/>
-        </w:rPr>
-        <w:lastRenderedPageBreak/>
-        <w:t>(såsom SQL-databaser og 3D-printprocesser) er kendte og kan anvendes på en struktureret måde.</w:t>
+        <w:spacing w:line="276" w:lineRule="auto"/>
+        <w:rPr>
+          <w:rFonts w:ascii="Times New Roman" w:hAnsi="Times New Roman" w:cs="Times New Roman"/>
+        </w:rPr>
+      </w:pPr>
+      <w:r>
+        <w:rPr>
+          <w:rFonts w:ascii="Times New Roman" w:hAnsi="Times New Roman" w:cs="Times New Roman"/>
+        </w:rPr>
+        <w:t>Som IT-arkitektstuderende med et projekt i industriel 3D-printning anvender vi testede metoder og strukturer inden for database- og systemarkitektur. Mange af de teknologier og processer, vi beskriver (såsom SQL-databaser og 3D-printprocesser) er kendte og kan anvendes på en struktureret måde.</w:t>
       </w:r>
     </w:p>
     <w:p>
       <w:pPr>
-        <w:spacing w:line="360" w:lineRule="auto"/>
+        <w:spacing w:line="276" w:lineRule="auto"/>
         <w:rPr>
           <w:rFonts w:ascii="Times New Roman" w:hAnsi="Times New Roman" w:cs="Times New Roman"/>
           <w:b/>
@@ -258,12 +260,13 @@
           <w:b/>
           <w:bCs/>
         </w:rPr>
+        <w:lastRenderedPageBreak/>
         <w:t>Klarhed omkring levering</w:t>
       </w:r>
     </w:p>
     <w:p>
       <w:pPr>
-        <w:spacing w:line="360" w:lineRule="auto"/>
+        <w:spacing w:line="276" w:lineRule="auto"/>
         <w:rPr>
           <w:rFonts w:ascii="Times New Roman" w:hAnsi="Times New Roman" w:cs="Times New Roman"/>
         </w:rPr>
@@ -277,7 +280,7 @@
     </w:p>
     <w:p>
       <w:pPr>
-        <w:spacing w:line="360" w:lineRule="auto"/>
+        <w:spacing w:line="276" w:lineRule="auto"/>
         <w:rPr>
           <w:rFonts w:ascii="Times New Roman" w:hAnsi="Times New Roman" w:cs="Times New Roman"/>
         </w:rPr>
@@ -297,6 +300,7 @@
     </w:p>
     <w:p>
       <w:pPr>
+        <w:spacing w:line="276" w:lineRule="auto"/>
         <w:rPr>
           <w:rFonts w:ascii="Times New Roman" w:hAnsi="Times New Roman" w:cs="Times New Roman"/>
           <w:sz w:val="28"/>
@@ -316,6 +320,7 @@
     </w:p>
     <w:p>
       <w:pPr>
+        <w:spacing w:line="276" w:lineRule="auto"/>
         <w:rPr>
           <w:rFonts w:ascii="Times New Roman" w:hAnsi="Times New Roman" w:cs="Times New Roman"/>
         </w:rPr>
@@ -343,6 +348,7 @@
     </w:p>
     <w:p>
       <w:pPr>
+        <w:spacing w:line="276" w:lineRule="auto"/>
         <w:rPr>
           <w:rFonts w:ascii="Times New Roman" w:hAnsi="Times New Roman" w:cs="Times New Roman"/>
           <w:sz w:val="28"/>
@@ -362,6 +368,7 @@
     </w:p>
     <w:p>
       <w:pPr>
+        <w:spacing w:line="276" w:lineRule="auto"/>
         <w:rPr>
           <w:rFonts w:ascii="Times New Roman" w:hAnsi="Times New Roman" w:cs="Times New Roman"/>
         </w:rPr>
@@ -375,6 +382,7 @@
     </w:p>
     <w:p>
       <w:pPr>
+        <w:spacing w:line="276" w:lineRule="auto"/>
         <w:rPr>
           <w:rFonts w:ascii="Times New Roman" w:hAnsi="Times New Roman" w:cs="Times New Roman"/>
         </w:rPr>
@@ -388,6 +396,7 @@
     </w:p>
     <w:p>
       <w:pPr>
+        <w:spacing w:line="276" w:lineRule="auto"/>
         <w:rPr>
           <w:rFonts w:ascii="Times New Roman" w:hAnsi="Times New Roman" w:cs="Times New Roman"/>
         </w:rPr>
@@ -401,6 +410,7 @@
     </w:p>
     <w:p>
       <w:pPr>
+        <w:spacing w:line="276" w:lineRule="auto"/>
         <w:rPr>
           <w:rFonts w:ascii="Times New Roman" w:hAnsi="Times New Roman" w:cs="Times New Roman"/>
         </w:rPr>
@@ -414,20 +424,21 @@
     </w:p>
     <w:p>
       <w:pPr>
-        <w:rPr>
-          <w:rFonts w:ascii="Times New Roman" w:hAnsi="Times New Roman" w:cs="Times New Roman"/>
-        </w:rPr>
-      </w:pPr>
-      <w:r>
-        <w:rPr>
-          <w:rFonts w:ascii="Times New Roman" w:hAnsi="Times New Roman" w:cs="Times New Roman"/>
-        </w:rPr>
-        <w:lastRenderedPageBreak/>
+        <w:spacing w:line="276" w:lineRule="auto"/>
+        <w:rPr>
+          <w:rFonts w:ascii="Times New Roman" w:hAnsi="Times New Roman" w:cs="Times New Roman"/>
+        </w:rPr>
+      </w:pPr>
+      <w:r>
+        <w:rPr>
+          <w:rFonts w:ascii="Times New Roman" w:hAnsi="Times New Roman" w:cs="Times New Roman"/>
+        </w:rPr>
         <w:t>Endelig har systemet brug for en stærk sikkerhedsfunktion, da det håndterer følsomme økonomiske data og historik. Adgangskontrol bør implementeres, så kun autoriserede brugere kan få adgang til kritiske funktioner og data i systemet.</w:t>
       </w:r>
     </w:p>
     <w:p>
       <w:pPr>
+        <w:spacing w:line="276" w:lineRule="auto"/>
         <w:rPr>
           <w:rFonts w:ascii="Times New Roman" w:hAnsi="Times New Roman" w:cs="Times New Roman"/>
         </w:rPr>
@@ -435,14 +446,16 @@
     </w:p>
     <w:p>
       <w:pPr>
-        <w:rPr>
-          <w:rFonts w:ascii="Times New Roman" w:hAnsi="Times New Roman" w:cs="Times New Roman"/>
-        </w:rPr>
-      </w:pPr>
-      <w:r>
-        <w:rPr>
-          <w:rFonts w:ascii="Times New Roman" w:hAnsi="Times New Roman" w:cs="Times New Roman"/>
-        </w:rPr>
+        <w:spacing w:line="276" w:lineRule="auto"/>
+        <w:rPr>
+          <w:rFonts w:ascii="Times New Roman" w:hAnsi="Times New Roman" w:cs="Times New Roman"/>
+        </w:rPr>
+      </w:pPr>
+      <w:r>
+        <w:rPr>
+          <w:rFonts w:ascii="Times New Roman" w:hAnsi="Times New Roman" w:cs="Times New Roman"/>
+        </w:rPr>
+        <w:lastRenderedPageBreak/>
         <w:t xml:space="preserve">Udvikling af et omkostningssystem for </w:t>
       </w:r>
       <w:proofErr w:type="spellStart"/>
@@ -462,6 +475,7 @@
     </w:p>
     <w:p>
       <w:pPr>
+        <w:spacing w:line="276" w:lineRule="auto"/>
         <w:rPr>
           <w:rFonts w:ascii="Times New Roman" w:hAnsi="Times New Roman" w:cs="Times New Roman"/>
         </w:rPr>

</xml_diff>